<commit_message>
recording link update in document
</commit_message>
<xml_diff>
--- a/aat2/2nd Assignment.docx
+++ b/aat2/2nd Assignment.docx
@@ -334,10 +334,7 @@
       </w:r>
       <w:proofErr w:type="spellStart"/>
       <w:r>
-        <w:t>H</w:t>
-      </w:r>
-      <w:r>
-        <w:t>omography</w:t>
+        <w:t>Homography</w:t>
       </w:r>
       <w:proofErr w:type="spellEnd"/>
       <w:r>
@@ -376,11 +373,7 @@
         </w:numPr>
       </w:pPr>
       <w:r>
-        <w:t xml:space="preserve">Gradient </w:t>
-      </w:r>
-      <w:proofErr w:type="spellStart"/>
-      <w:r>
-        <w:t>calculation</w:t>
+        <w:t>Gradient calculation</w:t>
       </w:r>
     </w:p>
     <w:p>
@@ -391,7 +384,6 @@
           <w:numId w:val="1"/>
         </w:numPr>
       </w:pPr>
-      <w:proofErr w:type="spellEnd"/>
       <w:r>
         <w:t>Non-maximum suppression</w:t>
       </w:r>
@@ -884,8 +876,6 @@
         </w:rPr>
         <w:t xml:space="preserve">from </w:t>
       </w:r>
-      <w:bookmarkStart w:id="0" w:name="_GoBack"/>
-      <w:bookmarkEnd w:id="0"/>
       <w:proofErr w:type="spellStart"/>
       <w:r>
         <w:rPr>
@@ -1485,11 +1475,40 @@
     </w:p>
     <w:p>
       <w:pPr>
-        <w:ind w:left="3600" w:firstLine="720"/>
-        <w:rPr>
-          <w:lang w:val="en-US"/>
-        </w:rPr>
-      </w:pPr>
+        <w:rPr>
+          <w:lang w:val="en-US"/>
+        </w:rPr>
+      </w:pPr>
+    </w:p>
+    <w:p>
+      <w:pPr>
+        <w:rPr>
+          <w:lang w:val="en-US"/>
+        </w:rPr>
+      </w:pPr>
+      <w:r>
+        <w:rPr>
+          <w:lang w:val="en-US"/>
+        </w:rPr>
+        <w:t>Recording link for this assignment</w:t>
+      </w:r>
+    </w:p>
+    <w:p>
+      <w:pPr>
+        <w:rPr>
+          <w:u w:val="single"/>
+          <w:lang w:val="en-US"/>
+        </w:rPr>
+      </w:pPr>
+      <w:bookmarkStart w:id="0" w:name="_GoBack"/>
+      <w:r>
+        <w:rPr>
+          <w:u w:val="single"/>
+          <w:lang w:val="en-US"/>
+        </w:rPr>
+        <w:t>https://drive.google.com/file/d/11260RUhCjsV3DXEOmRt-pmJ8eeLnjGwL/view?usp=sharing</w:t>
+      </w:r>
+      <w:bookmarkEnd w:id="0"/>
     </w:p>
     <w:sectPr>
       <w:pgSz w:w="11906" w:h="16838"/>

</xml_diff>